<commit_message>
porn teil erwiiter im word und website
</commit_message>
<xml_diff>
--- a/Theorie (Repariert).docx
+++ b/Theorie (Repariert).docx
@@ -104,6 +104,7 @@
               <w:dataBinding w:prefixMappings="xmlns:ns0='http://purl.org/dc/elements/1.1/' xmlns:ns1='http://schemas.openxmlformats.org/package/2006/metadata/core-properties' " w:xpath="/ns1:coreProperties[1]/ns0:title[1]" w:storeItemID="{6C3C8BC8-F283-45AE-878A-BAB7291924A1}"/>
               <w:text/>
             </w:sdtPr>
+            <w:sdtEndPr/>
             <w:sdtContent>
               <w:r>
                 <w:rPr>
@@ -153,6 +154,7 @@
               <w:dataBinding w:prefixMappings="xmlns:ns0='http://purl.org/dc/elements/1.1/' xmlns:ns1='http://schemas.openxmlformats.org/package/2006/metadata/core-properties' " w:xpath="/ns1:coreProperties[1]/ns0:subject[1]" w:storeItemID="{6C3C8BC8-F283-45AE-878A-BAB7291924A1}"/>
               <w:text/>
             </w:sdtPr>
+            <w:sdtEndPr/>
             <w:sdtContent>
               <w:r>
                 <w:rPr>
@@ -254,6 +256,7 @@
                                     <w:calendar w:val="gregorian"/>
                                   </w:date>
                                 </w:sdtPr>
+                                <w:sdtEndPr/>
                                 <w:sdtContent>
                                   <w:p>
                                     <w:pPr>
@@ -300,6 +303,7 @@
                                     <w:dataBinding w:prefixMappings="xmlns:ns0='http://schemas.openxmlformats.org/officeDocument/2006/extended-properties' " w:xpath="/ns0:Properties[1]/ns0:Company[1]" w:storeItemID="{6668398D-A668-4E3E-A5EB-62B293D839F1}"/>
                                     <w:text/>
                                   </w:sdtPr>
+                                  <w:sdtEndPr/>
                                   <w:sdtContent>
                                     <w:r>
                                       <w:rPr>
@@ -330,6 +334,7 @@
                                     <w:dataBinding w:prefixMappings="xmlns:ns0='http://schemas.microsoft.com/office/2006/coverPageProps' " w:xpath="/ns0:CoverPageProperties[1]/ns0:CompanyAddress[1]" w:storeItemID="{55AF091B-3C7A-41E3-B477-F2FDAA23CFDA}"/>
                                     <w:text/>
                                   </w:sdtPr>
+                                  <w:sdtEndPr/>
                                   <w:sdtContent>
                                     <w:r>
                                       <w:rPr>
@@ -388,6 +393,7 @@
                               <w:calendar w:val="gregorian"/>
                             </w:date>
                           </w:sdtPr>
+                          <w:sdtEndPr/>
                           <w:sdtContent>
                             <w:p>
                               <w:pPr>
@@ -434,6 +440,7 @@
                               <w:dataBinding w:prefixMappings="xmlns:ns0='http://schemas.openxmlformats.org/officeDocument/2006/extended-properties' " w:xpath="/ns0:Properties[1]/ns0:Company[1]" w:storeItemID="{6668398D-A668-4E3E-A5EB-62B293D839F1}"/>
                               <w:text/>
                             </w:sdtPr>
+                            <w:sdtEndPr/>
                             <w:sdtContent>
                               <w:r>
                                 <w:rPr>
@@ -464,6 +471,7 @@
                               <w:dataBinding w:prefixMappings="xmlns:ns0='http://schemas.microsoft.com/office/2006/coverPageProps' " w:xpath="/ns0:CoverPageProperties[1]/ns0:CompanyAddress[1]" w:storeItemID="{55AF091B-3C7A-41E3-B477-F2FDAA23CFDA}"/>
                               <w:text/>
                             </w:sdtPr>
+                            <w:sdtEndPr/>
                             <w:sdtContent>
                               <w:r>
                                 <w:rPr>
@@ -3308,6 +3316,7 @@
         <w:rPr>
           <w:rStyle w:val="berschrift1Zchn"/>
         </w:rPr>
+        <w:lastRenderedPageBreak/>
         <w:t>Einleitung</w:t>
       </w:r>
       <w:bookmarkEnd w:id="0"/>
@@ -3547,7 +3556,14 @@
         <w:rPr>
           <w:lang w:val="de-CH"/>
         </w:rPr>
-        <w:t xml:space="preserve"> So wird bei Elektro-Autos manchmal die Produktion bis ins kleinste Detail hinzugerechnet, wenn es darum geht, ein Argument gegen die Nachhaltigkeit der neuen Fahrzeugtechnologie zu bilden. Anders kann von Befürwortern lediglich die Nachhaltigkeit im Betrieb und nicht in der Produktion miteinbezogen werden. Es gibt keine gängigen oder anerkannte Weisungen, wie Daten aufzustellen und zu verwenden sind. Wichtig für uns ist deshalb vor allem, einheitlich und mit klaren Angaben der Quellen zu arbeiten.</w:t>
+        <w:t xml:space="preserve"> So wird bei Elektro-Autos manchmal die Produktion bis ins kleinste Detail </w:t>
+      </w:r>
+      <w:r>
+        <w:rPr>
+          <w:lang w:val="de-CH"/>
+        </w:rPr>
+        <w:lastRenderedPageBreak/>
+        <w:t>hinzugerechnet, wenn es darum geht, ein Argument gegen die Nachhaltigkeit der neuen Fahrzeugtechnologie zu bilden. Anders kann von Befürwortern lediglich die Nachhaltigkeit im Betrieb und nicht in der Produktion miteinbezogen werden. Es gibt keine gängigen oder anerkannte Weisungen, wie Daten aufzustellen und zu verwenden sind. Wichtig für uns ist deshalb vor allem, einheitlich und mit klaren Angaben der Quellen zu arbeiten.</w:t>
       </w:r>
     </w:p>
     <w:p>
@@ -4044,6 +4060,7 @@
           <w:rFonts w:ascii="Calibri" w:eastAsia="Calibri" w:hAnsi="Calibri" w:cs="Calibri"/>
           <w:lang w:val="de-CH"/>
         </w:rPr>
+        <w:lastRenderedPageBreak/>
         <w:t>Die Schweizer Regierung hat jedoch auch konkrete Pläne</w:t>
       </w:r>
       <w:r>
@@ -4326,6 +4343,7 @@
         <w:rPr>
           <w:lang w:val="de-CH"/>
         </w:rPr>
+        <w:lastRenderedPageBreak/>
         <w:t>Bei vielen dieser Produkte ist die Energieeinsparung ein Werbeargument.</w:t>
       </w:r>
       <w:r>
@@ -4569,6 +4587,7 @@
           <w:rFonts w:ascii="Calibri" w:eastAsia="Calibri" w:hAnsi="Calibri" w:cs="Calibri"/>
           <w:lang w:val="de-CH"/>
         </w:rPr>
+        <w:lastRenderedPageBreak/>
         <w:t>Für den Transfer dieser Datenmenge wird ein Energieaufwand von 0.2 kWh</w:t>
       </w:r>
       <w:r>
@@ -4884,7 +4903,15 @@
           <w:rFonts w:ascii="Calibri" w:eastAsia="Calibri" w:hAnsi="Calibri" w:cs="Calibri"/>
           <w:lang w:val="de-CH"/>
         </w:rPr>
-        <w:t xml:space="preserve"> Dazu kommt, dass man von ansteigenden Datenmengen ausgehen kann, da die Anforderungen an die Videoqualität immer höher werden.</w:t>
+        <w:t xml:space="preserve"> Dazu kommt, dass man von ansteigenden Datenmengen ausgehen kann, da die Anforderungen an </w:t>
+      </w:r>
+      <w:r>
+        <w:rPr>
+          <w:rFonts w:ascii="Calibri" w:eastAsia="Calibri" w:hAnsi="Calibri" w:cs="Calibri"/>
+          <w:lang w:val="de-CH"/>
+        </w:rPr>
+        <w:lastRenderedPageBreak/>
+        <w:t>die Videoqualität immer höher werden.</w:t>
       </w:r>
       <w:r>
         <w:rPr>
@@ -5168,7 +5195,14 @@
         <w:rPr>
           <w:lang w:val="de-CH"/>
         </w:rPr>
-        <w:t>Konzepte angekündigt, welche das Unternehmen Klimaneutral machen sollten, jedoch scheinbar nie gänzlich umgesetzt werden konnten. Die Produktion und vor allem die produzierten Mengen wird von der Nachfrage gesteuert. Das Kaufverhalten der Konsumenten ist also entscheidend für die Produktionsmengen, Lancierungsintervalle und auch die Produktionsmethode. So würden wohl nicht alle Jahre neue Geräte auf den Markt gebracht, wenn diese von den Konsumenten nicht auch gekauft werden würden. Es ist aufgrund der Verkaufszahlen davon auszugehen, dass die Verbraucher nicht warten, bis ihr altes Gerät defekt ist, bevor sie sich ein neues Kaufen. Vor allem bei den Smartphones, wo auch in kürzesten Intervallen neue Geräte auf den Markt kommen. So sind die Intervalle bei Spielkonsolen, Fernseher und Computern oft etwas länger als bei den Smartphones</w:t>
+        <w:t xml:space="preserve">Konzepte angekündigt, welche das Unternehmen Klimaneutral machen sollten, jedoch scheinbar nie gänzlich umgesetzt werden konnten. Die Produktion und vor allem die produzierten Mengen wird </w:t>
+      </w:r>
+      <w:r>
+        <w:rPr>
+          <w:lang w:val="de-CH"/>
+        </w:rPr>
+        <w:lastRenderedPageBreak/>
+        <w:t>von der Nachfrage gesteuert. Das Kaufverhalten der Konsumenten ist also entscheidend für die Produktionsmengen, Lancierungsintervalle und auch die Produktionsmethode. So würden wohl nicht alle Jahre neue Geräte auf den Markt gebracht, wenn diese von den Konsumenten nicht auch gekauft werden würden. Es ist aufgrund der Verkaufszahlen davon auszugehen, dass die Verbraucher nicht warten, bis ihr altes Gerät defekt ist, bevor sie sich ein neues Kaufen. Vor allem bei den Smartphones, wo auch in kürzesten Intervallen neue Geräte auf den Markt kommen. So sind die Intervalle bei Spielkonsolen, Fernseher und Computern oft etwas länger als bei den Smartphones</w:t>
       </w:r>
       <w:r>
         <w:rPr>
@@ -5412,6 +5446,7 @@
         <w:rPr>
           <w:lang w:val="de-CH"/>
         </w:rPr>
+        <w:lastRenderedPageBreak/>
         <w:t>Im Vergleich zu den gesamten Emissionen, welche durch den Online-Video Verkehr entstehen, wirken die einzelnen Kategorien klein. Dennoch sind es zusammen 306 Millionen Tonnen CO</w:t>
       </w:r>
       <w:r>
@@ -5721,7 +5756,14 @@
         <w:rPr>
           <w:lang w:val="de-CH"/>
         </w:rPr>
-        <w:t xml:space="preserve"> verursachen</w:t>
+        <w:t xml:space="preserve"> </w:t>
+      </w:r>
+      <w:r>
+        <w:rPr>
+          <w:lang w:val="de-CH"/>
+        </w:rPr>
+        <w:lastRenderedPageBreak/>
+        <w:t>verursachen</w:t>
       </w:r>
       <w:r>
         <w:rPr>
@@ -6000,6 +6042,7 @@
       </w:pPr>
       <w:bookmarkStart w:id="17" w:name="_Toc29535478"/>
       <w:r>
+        <w:lastRenderedPageBreak/>
         <w:t>Informationen Präsentieren</w:t>
       </w:r>
       <w:bookmarkEnd w:id="17"/>
@@ -6182,7 +6225,14 @@
         <w:rPr>
           <w:lang w:val="de-CH"/>
         </w:rPr>
-        <w:t xml:space="preserve"> Qualität, Dauer und Regelmässigkeit beim Videostreaming können bereits bei Einzelpersonen einen Einfluss auf den Energiebedarf haben. Häufig gespielte Songs die man mag, kann man sich beispielsweise auf Spotify einmal herunterladen und danach, ohne dass die Daten erneut übertragen werden müssen, unendlich oft gehört werden. Gerade Smartphone-Anwender,</w:t>
+        <w:t xml:space="preserve"> Qualität, Dauer und Regelmässigkeit beim Videostreaming können bereits bei Einzelpersonen einen Einfluss auf den Energiebedarf haben. Häufig gespielte Songs die man mag, kann man sich beispielsweise auf Spotify einmal herunterladen und danach, ohne dass die Daten </w:t>
+      </w:r>
+      <w:r>
+        <w:rPr>
+          <w:lang w:val="de-CH"/>
+        </w:rPr>
+        <w:lastRenderedPageBreak/>
+        <w:t>erneut übertragen werden müssen, unendlich oft gehört werden. Gerade Smartphone-Anwender,</w:t>
       </w:r>
       <w:r>
         <w:rPr>
@@ -6264,23 +6314,220 @@
     </w:p>
     <w:p>
       <w:pPr>
+        <w:pStyle w:val="berschrift3"/>
+        <w:rPr>
+          <w:lang w:val="de-CH"/>
+        </w:rPr>
+      </w:pPr>
+      <w:r>
+        <w:rPr>
+          <w:lang w:val="de-CH"/>
+        </w:rPr>
+        <w:t>Pornografische Inhalte</w:t>
+      </w:r>
+    </w:p>
+    <w:p>
+      <w:pPr>
+        <w:rPr>
+          <w:lang w:val="de-CH"/>
+        </w:rPr>
+      </w:pPr>
+      <w:r>
+        <w:rPr>
+          <w:lang w:val="de-CH"/>
+        </w:rPr>
+        <w:t>„</w:t>
+      </w:r>
+      <w:r>
+        <w:rPr>
+          <w:lang w:val="de-CH"/>
+        </w:rPr>
+        <w:t xml:space="preserve">Im Jahr 2018 konnte Pornhub täglich über 92 Millionen Website-Besucher verbuchen. Das ist so viel, wie alle Bewohner Kanadas, Polens und Australiens zusammen genommen. Überdies sind die täglichen Webseitenbesuche zum Vorjahr um 11 Millionen Aufrufe gestiegen. Insgesamt, so heißt es in der Presseinfo des Pornoanbieters, </w:t>
+      </w:r>
+      <w:bookmarkStart w:id="22" w:name="_GoBack"/>
+      <w:r>
+        <w:rPr>
+          <w:lang w:val="de-CH"/>
+        </w:rPr>
+        <w:t>werden auf Pornhub jährlich ca. 100 Billionen Videos angeschaut. Auf die ganze Weltbevölkerung heruntergerechnet wären das folgl</w:t>
+      </w:r>
+      <w:r>
+        <w:rPr>
+          <w:lang w:val="de-CH"/>
+        </w:rPr>
+        <w:t>ich 12,5 Pornoclips pro Person.</w:t>
+      </w:r>
+    </w:p>
+    <w:bookmarkEnd w:id="22"/>
+    <w:p>
+      <w:pPr>
+        <w:rPr>
+          <w:lang w:val="de-CH"/>
+        </w:rPr>
+      </w:pPr>
+      <w:r>
+        <w:rPr>
+          <w:lang w:val="de-CH"/>
+        </w:rPr>
+        <w:t>Des Weiteren wird pro Sekunde eine Datenmenge von etwa 147 GB heruntergeladen. Pro Erdbewohner macht das für das Jahr 2018 ca. 574 MB</w:t>
+      </w:r>
+      <w:r>
+        <w:rPr>
+          <w:lang w:val="de-CH"/>
+        </w:rPr>
+        <w:t xml:space="preserve"> </w:t>
+      </w:r>
+      <w:r>
+        <w:rPr>
+          <w:lang w:val="de-CH"/>
+        </w:rPr>
+        <w:t>[durchschnittlich 3.5 kg CO</w:t>
+      </w:r>
+      <w:r>
+        <w:rPr>
+          <w:vertAlign w:val="subscript"/>
+          <w:lang w:val="de-CH"/>
+        </w:rPr>
+        <w:t xml:space="preserve">2 </w:t>
+      </w:r>
+      <w:r>
+        <w:rPr>
+          <w:lang w:val="de-CH"/>
+        </w:rPr>
+        <w:t xml:space="preserve">Emissionen </w:t>
+      </w:r>
+      <w:r>
+        <w:rPr>
+          <w:i/>
+          <w:lang w:val="de-CH"/>
+        </w:rPr>
+        <w:t>Anm. d. V</w:t>
+      </w:r>
+      <w:r>
+        <w:rPr>
+          <w:i/>
+          <w:lang w:val="de-CH"/>
+        </w:rPr>
+        <w:t>e</w:t>
+      </w:r>
+      <w:r>
+        <w:rPr>
+          <w:i/>
+          <w:lang w:val="de-CH"/>
+        </w:rPr>
+        <w:t>rf.</w:t>
+      </w:r>
+      <w:r>
+        <w:rPr>
+          <w:lang w:val="de-CH"/>
+        </w:rPr>
+        <w:t>]</w:t>
+      </w:r>
+      <w:r>
+        <w:rPr>
+          <w:lang w:val="de-CH"/>
+        </w:rPr>
+        <w:t xml:space="preserve"> pornografisches Datenmaterial.</w:t>
+      </w:r>
+      <w:r>
+        <w:rPr>
+          <w:lang w:val="de-CH"/>
+        </w:rPr>
+        <w:t>“ Safesurfing.org (2019</w:t>
+      </w:r>
+      <w:r>
+        <w:rPr>
+          <w:lang w:val="de-CH"/>
+        </w:rPr>
+        <w:t>): Demokratie. Das politische System der Schweiz.</w:t>
+      </w:r>
+      <w:r>
+        <w:rPr>
+          <w:lang w:val="de-CH"/>
+        </w:rPr>
+        <w:t xml:space="preserve"> </w:t>
+      </w:r>
+      <w:r>
+        <w:rPr>
+          <w:i/>
+          <w:lang w:val="de-CH"/>
+        </w:rPr>
+        <w:t>Pornhub – Ein Jahresrückblick</w:t>
+      </w:r>
+      <w:r>
+        <w:rPr>
+          <w:lang w:val="de-CH"/>
+        </w:rPr>
+        <w:t xml:space="preserve"> </w:t>
+      </w:r>
+      <w:r>
+        <w:rPr>
+          <w:lang w:val="de-CH"/>
+        </w:rPr>
+        <w:t xml:space="preserve">URL: </w:t>
+      </w:r>
+      <w:r>
+        <w:rPr>
+          <w:lang w:val="de-CH"/>
+        </w:rPr>
+        <w:t xml:space="preserve"> </w:t>
+      </w:r>
+      <w:r>
+        <w:rPr>
+          <w:lang w:val="de-CH"/>
+        </w:rPr>
+        <w:t xml:space="preserve">https://www.safersurfing.org/pornhub-ein-jahresrueckblick/ </w:t>
+      </w:r>
+      <w:r>
+        <w:rPr>
+          <w:lang w:val="de-CH"/>
+        </w:rPr>
+        <w:t>[Stand: 12</w:t>
+      </w:r>
+      <w:r>
+        <w:rPr>
+          <w:lang w:val="de-CH"/>
+        </w:rPr>
+        <w:t>.01.</w:t>
+      </w:r>
+      <w:r>
+        <w:rPr>
+          <w:lang w:val="de-CH"/>
+        </w:rPr>
+        <w:t>20</w:t>
+      </w:r>
+      <w:r>
+        <w:rPr>
+          <w:lang w:val="de-CH"/>
+        </w:rPr>
+        <w:t>].</w:t>
+      </w:r>
+      <w:r>
+        <w:rPr>
+          <w:lang w:val="de-CH"/>
+        </w:rPr>
+        <w:t xml:space="preserve"> </w:t>
+      </w:r>
+    </w:p>
+    <w:p>
+      <w:pPr>
         <w:pStyle w:val="berschrift2"/>
       </w:pPr>
-      <w:bookmarkStart w:id="22" w:name="_Toc29535483"/>
+      <w:bookmarkStart w:id="23" w:name="_Toc29535483"/>
       <w:r>
         <w:t>Allgemeine Informationen</w:t>
       </w:r>
-      <w:bookmarkEnd w:id="22"/>
+      <w:bookmarkEnd w:id="23"/>
     </w:p>
     <w:p>
       <w:pPr>
         <w:pStyle w:val="berschrift3"/>
       </w:pPr>
-      <w:bookmarkStart w:id="23" w:name="_Toc29535484"/>
+      <w:bookmarkStart w:id="24" w:name="_Toc29535484"/>
       <w:r>
         <w:t>Informationen zu unserer Arbeit</w:t>
       </w:r>
-      <w:bookmarkEnd w:id="23"/>
+      <w:bookmarkEnd w:id="24"/>
     </w:p>
     <w:p>
       <w:r>
@@ -6291,11 +6538,11 @@
       <w:pPr>
         <w:pStyle w:val="berschrift3"/>
       </w:pPr>
-      <w:bookmarkStart w:id="24" w:name="_Toc29535485"/>
+      <w:bookmarkStart w:id="25" w:name="_Toc29535485"/>
       <w:r>
         <w:t>Quellen</w:t>
       </w:r>
-      <w:bookmarkEnd w:id="24"/>
+      <w:bookmarkEnd w:id="25"/>
     </w:p>
     <w:p>
       <w:r>
@@ -6311,7 +6558,11 @@
         <w:t>Grösse</w:t>
       </w:r>
       <w:r>
-        <w:t xml:space="preserve"> der Website inklusive Spiel beläuft sich auf 0.02 GB damit kann laut der EMPA-Studie von</w:t>
+        <w:t xml:space="preserve"> der Website inklusive Spiel </w:t>
+      </w:r>
+      <w:r>
+        <w:lastRenderedPageBreak/>
+        <w:t>beläuft sich auf 0.02 GB damit kann laut der EMPA-Studie von</w:t>
       </w:r>
       <w:r>
         <w:t xml:space="preserve"> rund</w:t>
@@ -6344,11 +6595,12 @@
       <w:pPr>
         <w:pStyle w:val="berschrift1"/>
       </w:pPr>
-      <w:bookmarkStart w:id="25" w:name="_Toc29535486"/>
-      <w:r>
+      <w:bookmarkStart w:id="26" w:name="_Toc29535486"/>
+      <w:r>
+        <w:lastRenderedPageBreak/>
         <w:t>Aufbau Spiel</w:t>
       </w:r>
-      <w:bookmarkEnd w:id="25"/>
+      <w:bookmarkEnd w:id="26"/>
     </w:p>
     <w:p>
       <w:pPr>
@@ -6526,15 +6778,7 @@
         <w:rPr>
           <w:lang w:val="de-CH"/>
         </w:rPr>
-        <w:t>Damit sollte es möglich sein effizient das Ziel z</w:t>
-      </w:r>
-      <w:bookmarkStart w:id="26" w:name="_GoBack"/>
-      <w:bookmarkEnd w:id="26"/>
-      <w:r>
-        <w:rPr>
-          <w:lang w:val="de-CH"/>
-        </w:rPr>
-        <w:t>u erreichen.</w:t>
+        <w:t>Damit sollte es möglich sein effizient das Ziel zu erreichen.</w:t>
       </w:r>
     </w:p>
     <w:p>
@@ -6594,6 +6838,7 @@
         <w:keepNext/>
       </w:pPr>
       <w:r>
+        <w:lastRenderedPageBreak/>
         <w:t xml:space="preserve">Um eine Grundlage zu bilden haben wir als Erstes einen </w:t>
       </w:r>
       <w:r>
@@ -6663,14 +6908,27 @@
       <w:r>
         <w:t xml:space="preserve">Abbildung </w:t>
       </w:r>
-      <w:fldSimple w:instr=" SEQ Abbildung \* ARABIC ">
-        <w:r>
-          <w:rPr>
-            <w:noProof/>
-          </w:rPr>
-          <w:t>3</w:t>
-        </w:r>
-      </w:fldSimple>
+      <w:r>
+        <w:fldChar w:fldCharType="begin"/>
+      </w:r>
+      <w:r>
+        <w:instrText xml:space="preserve"> SEQ Abbildung \* ARABIC </w:instrText>
+      </w:r>
+      <w:r>
+        <w:fldChar w:fldCharType="separate"/>
+      </w:r>
+      <w:r>
+        <w:rPr>
+          <w:noProof/>
+        </w:rPr>
+        <w:t>3</w:t>
+      </w:r>
+      <w:r>
+        <w:rPr>
+          <w:noProof/>
+        </w:rPr>
+        <w:fldChar w:fldCharType="end"/>
+      </w:r>
       <w:r>
         <w:t xml:space="preserve"> Screenshot Erstellung der Spielkarte (eigene Darstellung)</w:t>
       </w:r>
@@ -6739,14 +6997,27 @@
       <w:r>
         <w:t xml:space="preserve">Abbildung </w:t>
       </w:r>
-      <w:fldSimple w:instr=" SEQ Abbildung \* ARABIC ">
-        <w:r>
-          <w:rPr>
-            <w:noProof/>
-          </w:rPr>
-          <w:t>4</w:t>
-        </w:r>
-      </w:fldSimple>
+      <w:r>
+        <w:fldChar w:fldCharType="begin"/>
+      </w:r>
+      <w:r>
+        <w:instrText xml:space="preserve"> SEQ Abbildung \* ARABIC </w:instrText>
+      </w:r>
+      <w:r>
+        <w:fldChar w:fldCharType="separate"/>
+      </w:r>
+      <w:r>
+        <w:rPr>
+          <w:noProof/>
+        </w:rPr>
+        <w:t>4</w:t>
+      </w:r>
+      <w:r>
+        <w:rPr>
+          <w:noProof/>
+        </w:rPr>
+        <w:fldChar w:fldCharType="end"/>
+      </w:r>
       <w:r>
         <w:t xml:space="preserve"> Screenshot Erstellung der Spielkarte – Einfügen der einzelnen Elemente (eigene Darstellung)</w:t>
       </w:r>
@@ -6773,6 +7044,7 @@
           <w:noProof/>
           <w:lang w:val="de-CH" w:eastAsia="de-CH"/>
         </w:rPr>
+        <w:lastRenderedPageBreak/>
         <w:drawing>
           <wp:inline distT="0" distB="0" distL="0" distR="0" wp14:anchorId="5299316C" wp14:editId="1E3EAB75">
             <wp:extent cx="4572000" cy="2781300"/>
@@ -6823,14 +7095,27 @@
       <w:r>
         <w:t xml:space="preserve">Abbildung </w:t>
       </w:r>
-      <w:fldSimple w:instr=" SEQ Abbildung \* ARABIC ">
-        <w:r>
-          <w:rPr>
-            <w:noProof/>
-          </w:rPr>
-          <w:t>5</w:t>
-        </w:r>
-      </w:fldSimple>
+      <w:r>
+        <w:fldChar w:fldCharType="begin"/>
+      </w:r>
+      <w:r>
+        <w:instrText xml:space="preserve"> SEQ Abbildung \* ARABIC </w:instrText>
+      </w:r>
+      <w:r>
+        <w:fldChar w:fldCharType="separate"/>
+      </w:r>
+      <w:r>
+        <w:rPr>
+          <w:noProof/>
+        </w:rPr>
+        <w:t>5</w:t>
+      </w:r>
+      <w:r>
+        <w:rPr>
+          <w:noProof/>
+        </w:rPr>
+        <w:fldChar w:fldCharType="end"/>
+      </w:r>
       <w:r>
         <w:t xml:space="preserve"> Screenshot Erstellung der Karte – Objekte den richtigen Ebenen zuteilen (eigene Darstellung)</w:t>
       </w:r>
@@ -6899,14 +7184,27 @@
       <w:r>
         <w:t xml:space="preserve">Abbildung </w:t>
       </w:r>
-      <w:fldSimple w:instr=" SEQ Abbildung \* ARABIC ">
-        <w:r>
-          <w:rPr>
-            <w:noProof/>
-          </w:rPr>
-          <w:t>6</w:t>
-        </w:r>
-      </w:fldSimple>
+      <w:r>
+        <w:fldChar w:fldCharType="begin"/>
+      </w:r>
+      <w:r>
+        <w:instrText xml:space="preserve"> SEQ Abbildung \* ARABIC </w:instrText>
+      </w:r>
+      <w:r>
+        <w:fldChar w:fldCharType="separate"/>
+      </w:r>
+      <w:r>
+        <w:rPr>
+          <w:noProof/>
+        </w:rPr>
+        <w:t>6</w:t>
+      </w:r>
+      <w:r>
+        <w:rPr>
+          <w:noProof/>
+        </w:rPr>
+        <w:fldChar w:fldCharType="end"/>
+      </w:r>
       <w:r>
         <w:t xml:space="preserve"> Screenshot Erstellung der Spielkarte – Karte mit eingefügten Objekten (eigene Darstellung)</w:t>
       </w:r>
@@ -6956,6 +7254,7 @@
           <w:noProof/>
           <w:lang w:val="de-CH" w:eastAsia="de-CH"/>
         </w:rPr>
+        <w:lastRenderedPageBreak/>
         <w:drawing>
           <wp:inline distT="0" distB="0" distL="0" distR="0" wp14:anchorId="3B87691A" wp14:editId="56FE774B">
             <wp:extent cx="4572000" cy="1371600"/>
@@ -7201,6 +7500,7 @@
           <w:noProof/>
           <w:lang w:val="de-CH" w:eastAsia="de-CH"/>
         </w:rPr>
+        <w:lastRenderedPageBreak/>
         <w:drawing>
           <wp:inline distT="0" distB="0" distL="0" distR="0" wp14:anchorId="268190AA" wp14:editId="1EE2CEE3">
             <wp:extent cx="4572000" cy="3648075"/>
@@ -7336,6 +7636,7 @@
           <w:noProof/>
           <w:lang w:val="de-CH" w:eastAsia="de-CH"/>
         </w:rPr>
+        <w:lastRenderedPageBreak/>
         <w:drawing>
           <wp:inline distT="0" distB="0" distL="0" distR="0" wp14:anchorId="1910F58A" wp14:editId="71CAD4E0">
             <wp:extent cx="4572000" cy="3562350"/>
@@ -7546,6 +7847,7 @@
           <w:noProof/>
           <w:lang w:val="de-CH" w:eastAsia="de-CH"/>
         </w:rPr>
+        <w:lastRenderedPageBreak/>
         <w:drawing>
           <wp:inline distT="0" distB="0" distL="0" distR="0" wp14:anchorId="0D584F5B" wp14:editId="1EBE30D1">
             <wp:extent cx="4572000" cy="3657600"/>
@@ -7660,6 +7962,7 @@
           <w:noProof/>
           <w:lang w:val="de-CH" w:eastAsia="de-CH"/>
         </w:rPr>
+        <w:lastRenderedPageBreak/>
         <w:drawing>
           <wp:inline distT="0" distB="0" distL="0" distR="0" wp14:anchorId="79E69CC2" wp14:editId="49DD4ACB">
             <wp:extent cx="4747039" cy="4810124"/>
@@ -7867,6 +8170,7 @@
       </w:pPr>
       <w:bookmarkStart w:id="30" w:name="_Toc29535490"/>
       <w:r>
+        <w:lastRenderedPageBreak/>
         <w:t>Interaktionen</w:t>
       </w:r>
       <w:bookmarkEnd w:id="30"/>
@@ -8093,6 +8397,7 @@
       </w:pPr>
       <w:bookmarkStart w:id="33" w:name="_Toc29535493"/>
       <w:r>
+        <w:lastRenderedPageBreak/>
         <w:t>Verzeichnisse</w:t>
       </w:r>
       <w:bookmarkEnd w:id="33"/>
@@ -8549,6 +8854,7 @@
         <w:showingPlcHdr/>
         <w15:appearance w15:val="hidden"/>
       </w:sdtPr>
+      <w:sdtEndPr/>
       <w:sdtContent>
         <w:r>
           <w:t>[Hier eingeben]</w:t>
@@ -8588,7 +8894,7 @@
         <w:bCs/>
         <w:noProof/>
       </w:rPr>
-      <w:t>14</w:t>
+      <w:t>15</w:t>
     </w:r>
     <w:r>
       <w:rPr>
@@ -8627,7 +8933,7 @@
         <w:bCs/>
         <w:noProof/>
       </w:rPr>
-      <w:t>23</w:t>
+      <w:t>24</w:t>
     </w:r>
     <w:r>
       <w:rPr>
@@ -8649,6 +8955,7 @@
         <w:showingPlcHdr/>
         <w15:appearance w15:val="hidden"/>
       </w:sdtPr>
+      <w:sdtEndPr/>
       <w:sdtContent>
         <w:r>
           <w:t>[Hier eingeben]</w:t>
@@ -8943,7 +9250,7 @@
       <w:pPr>
         <w:pStyle w:val="Funotentext"/>
         <w:rPr>
-          <w:lang w:val="de-CH"/>
+          <w:lang w:val="en-GB"/>
         </w:rPr>
       </w:pPr>
       <w:r>
@@ -8954,7 +9261,7 @@
       </w:r>
       <w:r>
         <w:rPr>
-          <w:lang w:val="de-CH"/>
+          <w:lang w:val="en-GB"/>
         </w:rPr>
         <w:t xml:space="preserve"> Tado.com (o.J.)  Homepage URL: https://www.tado.com/ch/</w:t>
       </w:r>
@@ -10151,7 +10458,7 @@
 
 <file path=word/numbering.xml><?xml version="1.0" encoding="utf-8"?>
 <w:numbering xmlns:wpc="http://schemas.microsoft.com/office/word/2010/wordprocessingCanvas" xmlns:mc="http://schemas.openxmlformats.org/markup-compatibility/2006" xmlns:o="urn:schemas-microsoft-com:office:office" xmlns:r="http://schemas.openxmlformats.org/officeDocument/2006/relationships" xmlns:m="http://schemas.openxmlformats.org/officeDocument/2006/math" xmlns:v="urn:schemas-microsoft-com:vml" xmlns:wp14="http://schemas.microsoft.com/office/word/2010/wordprocessingDrawing" xmlns:wp="http://schemas.openxmlformats.org/drawingml/2006/wordprocessingDrawing" xmlns:w10="urn:schemas-microsoft-com:office:word" xmlns:w="http://schemas.openxmlformats.org/wordprocessingml/2006/main" xmlns:w14="http://schemas.microsoft.com/office/word/2010/wordml" xmlns:w15="http://schemas.microsoft.com/office/word/2012/wordml" xmlns:wpg="http://schemas.microsoft.com/office/word/2010/wordprocessingGroup" xmlns:wpi="http://schemas.microsoft.com/office/word/2010/wordprocessingInk" xmlns:wne="http://schemas.microsoft.com/office/word/2006/wordml" xmlns:wps="http://schemas.microsoft.com/office/word/2010/wordprocessingShape" mc:Ignorable="w14 w15 wp14">
-  <w:abstractNum w:abstractNumId="0" w15:restartNumberingAfterBreak="0">
+  <w:abstractNum w:abstractNumId="0">
     <w:nsid w:val="3D7042A3"/>
     <w:multiLevelType w:val="hybridMultilevel"/>
     <w:tmpl w:val="76B8F47A"/>
@@ -10264,7 +10571,7 @@
       </w:rPr>
     </w:lvl>
   </w:abstractNum>
-  <w:abstractNum w:abstractNumId="1" w15:restartNumberingAfterBreak="0">
+  <w:abstractNum w:abstractNumId="1">
     <w:nsid w:val="63656105"/>
     <w:multiLevelType w:val="hybridMultilevel"/>
     <w:tmpl w:val="85C0B7F0"/>
@@ -10377,7 +10684,7 @@
       </w:rPr>
     </w:lvl>
   </w:abstractNum>
-  <w:abstractNum w:abstractNumId="2" w15:restartNumberingAfterBreak="0">
+  <w:abstractNum w:abstractNumId="2">
     <w:nsid w:val="64431ECA"/>
     <w:multiLevelType w:val="multilevel"/>
     <w:tmpl w:val="92368A3E"/>
@@ -11191,6 +11498,7 @@
       <w:spacing w:after="0" w:line="240" w:lineRule="auto"/>
     </w:pPr>
     <w:tblPr>
+      <w:tblInd w:w="0" w:type="dxa"/>
       <w:tblBorders>
         <w:top w:val="single" w:sz="4" w:space="0" w:color="000000" w:themeColor="text1"/>
         <w:left w:val="single" w:sz="4" w:space="0" w:color="000000" w:themeColor="text1"/>
@@ -11199,6 +11507,12 @@
         <w:insideH w:val="single" w:sz="4" w:space="0" w:color="000000" w:themeColor="text1"/>
         <w:insideV w:val="single" w:sz="4" w:space="0" w:color="000000" w:themeColor="text1"/>
       </w:tblBorders>
+      <w:tblCellMar>
+        <w:top w:w="0" w:type="dxa"/>
+        <w:left w:w="108" w:type="dxa"/>
+        <w:bottom w:w="0" w:type="dxa"/>
+        <w:right w:w="108" w:type="dxa"/>
+      </w:tblCellMar>
     </w:tblPr>
   </w:style>
   <w:style w:type="character" w:customStyle="1" w:styleId="KopfzeileZchn">
@@ -11818,14 +12132,14 @@
     <w:charset w:val="00"/>
     <w:family w:val="swiss"/>
     <w:pitch w:val="variable"/>
-    <w:sig w:usb0="E0002AFF" w:usb1="C000247B" w:usb2="00000009" w:usb3="00000000" w:csb0="000001FF" w:csb1="00000000"/>
+    <w:sig w:usb0="E4002EFF" w:usb1="C000247B" w:usb2="00000009" w:usb3="00000000" w:csb0="000001FF" w:csb1="00000000"/>
   </w:font>
   <w:font w:name="Calibri Light">
     <w:panose1 w:val="020F0302020204030204"/>
     <w:charset w:val="00"/>
     <w:family w:val="swiss"/>
     <w:pitch w:val="variable"/>
-    <w:sig w:usb0="E0002AFF" w:usb1="C000247B" w:usb2="00000009" w:usb3="00000000" w:csb0="000001FF" w:csb1="00000000"/>
+    <w:sig w:usb0="E4002EFF" w:usb1="C000247B" w:usb2="00000009" w:usb3="00000000" w:csb0="000001FF" w:csb1="00000000"/>
   </w:font>
   <w:font w:name="Segoe UI">
     <w:panose1 w:val="020B0502040204020203"/>
@@ -11839,7 +12153,7 @@
     <w:charset w:val="00"/>
     <w:family w:val="swiss"/>
     <w:pitch w:val="variable"/>
-    <w:sig w:usb0="E0002EFF" w:usb1="C0007843" w:usb2="00000009" w:usb3="00000000" w:csb0="000001FF" w:csb1="00000000"/>
+    <w:sig w:usb0="E0002EFF" w:usb1="C000785B" w:usb2="00000009" w:usb3="00000000" w:csb0="000001FF" w:csb1="00000000"/>
   </w:font>
 </w:fonts>
 </file>
@@ -11864,6 +12178,7 @@
     <w:rsid w:val="007A1B61"/>
     <w:rsid w:val="00C63EA9"/>
     <w:rsid w:val="00E7041E"/>
+    <w:rsid w:val="00FB5DB8"/>
   </w:rsids>
   <m:mathPr>
     <m:mathFont m:val="Cambria Math"/>
@@ -12627,7 +12942,7 @@
 </file>
 
 <file path=customXml/itemProps2.xml><?xml version="1.0" encoding="utf-8"?>
-<ds:datastoreItem xmlns:ds="http://schemas.openxmlformats.org/officeDocument/2006/customXml" ds:itemID="{8BE5BE45-C9E8-4A02-9A88-025769AA152B}">
+<ds:datastoreItem xmlns:ds="http://schemas.openxmlformats.org/officeDocument/2006/customXml" ds:itemID="{97A3DB06-E6F5-472B-8C28-DBD26F816957}">
   <ds:schemaRefs>
     <ds:schemaRef ds:uri="http://schemas.openxmlformats.org/officeDocument/2006/bibliography"/>
   </ds:schemaRefs>

</xml_diff>